<commit_message>
Added ER diagram and UCD in report
</commit_message>
<xml_diff>
--- a/report.docx
+++ b/report.docx
@@ -1544,8 +1544,6 @@
           <w:szCs w:val="24"/>
         </w:rPr>
       </w:pPr>
-      <w:bookmarkStart w:id="0" w:name="_GoBack"/>
-      <w:bookmarkEnd w:id="0"/>
     </w:p>
     <w:p>
       <w:pPr>
@@ -1819,6 +1817,30 @@
         <w:lastRenderedPageBreak/>
         <w:t>communicating shipping fees upfront to users, ensuring a seamless and cost-effective shopping experience.</w:t>
       </w:r>
+    </w:p>
+    <w:p>
+      <w:pPr>
+        <w:rPr>
+          <w:rFonts w:ascii="Times New Roman" w:hAnsi="Times New Roman" w:cs="Times New Roman"/>
+          <w:sz w:val="24"/>
+          <w:szCs w:val="24"/>
+        </w:rPr>
+      </w:pPr>
+    </w:p>
+    <w:p>
+      <w:pPr>
+        <w:pStyle w:val="ListParagraph"/>
+        <w:numPr>
+          <w:ilvl w:val="0"/>
+          <w:numId w:val="5"/>
+        </w:numPr>
+        <w:jc w:val="center"/>
+        <w:rPr>
+          <w:rFonts w:ascii="Times New Roman" w:hAnsi="Times New Roman" w:cs="Times New Roman"/>
+          <w:sz w:val="24"/>
+          <w:szCs w:val="24"/>
+        </w:rPr>
+      </w:pPr>
       <w:r>
         <w:rPr>
           <w:rFonts w:ascii="Times New Roman" w:hAnsi="Times New Roman" w:cs="Times New Roman"/>
@@ -1827,44 +1849,258 @@
         </w:rPr>
         <w:br w:type="page"/>
       </w:r>
-    </w:p>
-    <w:p>
-      <w:pPr>
-        <w:ind w:left="360"/>
-        <w:rPr>
-          <w:rFonts w:ascii="Times New Roman" w:hAnsi="Times New Roman" w:cs="Times New Roman"/>
-          <w:sz w:val="24"/>
-          <w:szCs w:val="24"/>
-        </w:rPr>
-      </w:pPr>
-    </w:p>
-    <w:p>
-      <w:pPr>
-        <w:ind w:left="360"/>
-        <w:rPr>
-          <w:rFonts w:ascii="Times New Roman" w:hAnsi="Times New Roman" w:cs="Times New Roman"/>
-          <w:sz w:val="24"/>
-          <w:szCs w:val="24"/>
-        </w:rPr>
-      </w:pPr>
-    </w:p>
-    <w:p>
-      <w:pPr>
-        <w:rPr>
-          <w:rFonts w:ascii="Times New Roman" w:hAnsi="Times New Roman" w:cs="Times New Roman"/>
-          <w:sz w:val="24"/>
-          <w:szCs w:val="24"/>
-        </w:rPr>
-      </w:pPr>
-    </w:p>
-    <w:p>
-      <w:pPr>
-        <w:rPr>
-          <w:rFonts w:ascii="Times New Roman" w:hAnsi="Times New Roman" w:cs="Times New Roman"/>
-          <w:sz w:val="24"/>
-          <w:szCs w:val="24"/>
-        </w:rPr>
-      </w:pPr>
+      <w:r>
+        <w:rPr>
+          <w:rFonts w:ascii="Times New Roman" w:hAnsi="Times New Roman" w:cs="Times New Roman"/>
+          <w:sz w:val="32"/>
+          <w:szCs w:val="24"/>
+        </w:rPr>
+        <w:lastRenderedPageBreak/>
+        <w:t>Designs</w:t>
+      </w:r>
+    </w:p>
+    <w:p>
+      <w:pPr>
+        <w:pStyle w:val="ListParagraph"/>
+        <w:rPr>
+          <w:rFonts w:ascii="Times New Roman" w:hAnsi="Times New Roman" w:cs="Times New Roman"/>
+          <w:sz w:val="24"/>
+          <w:szCs w:val="24"/>
+        </w:rPr>
+      </w:pPr>
+    </w:p>
+    <w:p>
+      <w:pPr>
+        <w:pStyle w:val="ListParagraph"/>
+        <w:numPr>
+          <w:ilvl w:val="1"/>
+          <w:numId w:val="5"/>
+        </w:numPr>
+        <w:rPr>
+          <w:rFonts w:ascii="Times New Roman" w:hAnsi="Times New Roman" w:cs="Times New Roman"/>
+          <w:sz w:val="28"/>
+          <w:szCs w:val="24"/>
+        </w:rPr>
+      </w:pPr>
+      <w:r>
+        <w:rPr>
+          <w:rFonts w:ascii="Times New Roman" w:hAnsi="Times New Roman" w:cs="Times New Roman"/>
+          <w:sz w:val="28"/>
+          <w:szCs w:val="24"/>
+        </w:rPr>
+        <w:t>Use Case Diagram</w:t>
+      </w:r>
+    </w:p>
+    <w:p>
+      <w:pPr>
+        <w:ind w:left="360"/>
+        <w:rPr>
+          <w:rFonts w:ascii="Times New Roman" w:hAnsi="Times New Roman" w:cs="Times New Roman"/>
+          <w:szCs w:val="24"/>
+        </w:rPr>
+      </w:pPr>
+      <w:r>
+        <w:rPr>
+          <w:rFonts w:ascii="Times New Roman" w:hAnsi="Times New Roman" w:cs="Times New Roman"/>
+          <w:noProof/>
+          <w:szCs w:val="24"/>
+        </w:rPr>
+        <w:drawing>
+          <wp:inline distT="0" distB="0" distL="0" distR="0">
+            <wp:extent cx="5692633" cy="6569009"/>
+            <wp:effectExtent l="0" t="0" r="3810" b="3810"/>
+            <wp:docPr id="1" name="Picture 1"/>
+            <wp:cNvGraphicFramePr>
+              <a:graphicFrameLocks xmlns:a="http://schemas.openxmlformats.org/drawingml/2006/main" noChangeAspect="1"/>
+            </wp:cNvGraphicFramePr>
+            <a:graphic xmlns:a="http://schemas.openxmlformats.org/drawingml/2006/main">
+              <a:graphicData uri="http://schemas.openxmlformats.org/drawingml/2006/picture">
+                <pic:pic xmlns:pic="http://schemas.openxmlformats.org/drawingml/2006/picture">
+                  <pic:nvPicPr>
+                    <pic:cNvPr id="1" name="Screenshot 2024-04-19 124323.png"/>
+                    <pic:cNvPicPr/>
+                  </pic:nvPicPr>
+                  <pic:blipFill>
+                    <a:blip r:embed="rId5">
+                      <a:extLst>
+                        <a:ext uri="{28A0092B-C50C-407E-A947-70E740481C1C}">
+                          <a14:useLocalDpi xmlns:a14="http://schemas.microsoft.com/office/drawing/2010/main" val="0"/>
+                        </a:ext>
+                      </a:extLst>
+                    </a:blip>
+                    <a:stretch>
+                      <a:fillRect/>
+                    </a:stretch>
+                  </pic:blipFill>
+                  <pic:spPr>
+                    <a:xfrm>
+                      <a:off x="0" y="0"/>
+                      <a:ext cx="5692633" cy="6569009"/>
+                    </a:xfrm>
+                    <a:prstGeom prst="rect">
+                      <a:avLst/>
+                    </a:prstGeom>
+                  </pic:spPr>
+                </pic:pic>
+              </a:graphicData>
+            </a:graphic>
+          </wp:inline>
+        </w:drawing>
+      </w:r>
+    </w:p>
+    <w:p>
+      <w:pPr>
+        <w:ind w:left="360"/>
+        <w:rPr>
+          <w:rFonts w:ascii="Times New Roman" w:hAnsi="Times New Roman" w:cs="Times New Roman"/>
+          <w:szCs w:val="24"/>
+        </w:rPr>
+      </w:pPr>
+    </w:p>
+    <w:p>
+      <w:pPr>
+        <w:ind w:left="360"/>
+        <w:rPr>
+          <w:rFonts w:ascii="Times New Roman" w:hAnsi="Times New Roman" w:cs="Times New Roman"/>
+          <w:szCs w:val="24"/>
+        </w:rPr>
+      </w:pPr>
+    </w:p>
+    <w:p>
+      <w:pPr>
+        <w:ind w:left="360"/>
+        <w:rPr>
+          <w:rFonts w:ascii="Times New Roman" w:hAnsi="Times New Roman" w:cs="Times New Roman"/>
+          <w:szCs w:val="24"/>
+        </w:rPr>
+      </w:pPr>
+    </w:p>
+    <w:p>
+      <w:pPr>
+        <w:pStyle w:val="ListParagraph"/>
+        <w:numPr>
+          <w:ilvl w:val="1"/>
+          <w:numId w:val="5"/>
+        </w:numPr>
+        <w:rPr>
+          <w:rFonts w:ascii="Times New Roman" w:hAnsi="Times New Roman" w:cs="Times New Roman"/>
+          <w:sz w:val="28"/>
+          <w:szCs w:val="24"/>
+        </w:rPr>
+      </w:pPr>
+      <w:r>
+        <w:rPr>
+          <w:rFonts w:ascii="Times New Roman" w:hAnsi="Times New Roman" w:cs="Times New Roman"/>
+          <w:sz w:val="28"/>
+          <w:szCs w:val="24"/>
+        </w:rPr>
+        <w:lastRenderedPageBreak/>
+        <w:t>ER-Diagram</w:t>
+      </w:r>
+    </w:p>
+    <w:p>
+      <w:pPr>
+        <w:rPr>
+          <w:rFonts w:ascii="Times New Roman" w:hAnsi="Times New Roman" w:cs="Times New Roman"/>
+          <w:sz w:val="28"/>
+          <w:szCs w:val="24"/>
+        </w:rPr>
+      </w:pPr>
+      <w:r>
+        <w:rPr>
+          <w:rFonts w:ascii="Times New Roman" w:hAnsi="Times New Roman" w:cs="Times New Roman"/>
+          <w:noProof/>
+          <w:sz w:val="28"/>
+          <w:szCs w:val="24"/>
+        </w:rPr>
+        <w:drawing>
+          <wp:inline distT="0" distB="0" distL="0" distR="0" wp14:anchorId="05E42731" wp14:editId="1CC047F6">
+            <wp:extent cx="6734175" cy="5204596"/>
+            <wp:effectExtent l="0" t="0" r="0" b="0"/>
+            <wp:docPr id="2" name="Picture 2"/>
+            <wp:cNvGraphicFramePr>
+              <a:graphicFrameLocks xmlns:a="http://schemas.openxmlformats.org/drawingml/2006/main" noChangeAspect="1"/>
+            </wp:cNvGraphicFramePr>
+            <a:graphic xmlns:a="http://schemas.openxmlformats.org/drawingml/2006/main">
+              <a:graphicData uri="http://schemas.openxmlformats.org/drawingml/2006/picture">
+                <pic:pic xmlns:pic="http://schemas.openxmlformats.org/drawingml/2006/picture">
+                  <pic:nvPicPr>
+                    <pic:cNvPr id="2" name="er.png"/>
+                    <pic:cNvPicPr/>
+                  </pic:nvPicPr>
+                  <pic:blipFill>
+                    <a:blip r:embed="rId6">
+                      <a:extLst>
+                        <a:ext uri="{28A0092B-C50C-407E-A947-70E740481C1C}">
+                          <a14:useLocalDpi xmlns:a14="http://schemas.microsoft.com/office/drawing/2010/main" val="0"/>
+                        </a:ext>
+                      </a:extLst>
+                    </a:blip>
+                    <a:stretch>
+                      <a:fillRect/>
+                    </a:stretch>
+                  </pic:blipFill>
+                  <pic:spPr>
+                    <a:xfrm>
+                      <a:off x="0" y="0"/>
+                      <a:ext cx="6740331" cy="5209354"/>
+                    </a:xfrm>
+                    <a:prstGeom prst="rect">
+                      <a:avLst/>
+                    </a:prstGeom>
+                  </pic:spPr>
+                </pic:pic>
+              </a:graphicData>
+            </a:graphic>
+          </wp:inline>
+        </w:drawing>
+      </w:r>
+    </w:p>
+    <w:p>
+      <w:pPr>
+        <w:rPr>
+          <w:rFonts w:ascii="Times New Roman" w:hAnsi="Times New Roman" w:cs="Times New Roman"/>
+          <w:sz w:val="28"/>
+          <w:szCs w:val="24"/>
+        </w:rPr>
+      </w:pPr>
+    </w:p>
+    <w:p>
+      <w:pPr>
+        <w:rPr>
+          <w:rFonts w:ascii="Times New Roman" w:hAnsi="Times New Roman" w:cs="Times New Roman"/>
+          <w:sz w:val="28"/>
+          <w:szCs w:val="24"/>
+        </w:rPr>
+      </w:pPr>
+    </w:p>
+    <w:p>
+      <w:pPr>
+        <w:rPr>
+          <w:rFonts w:ascii="Times New Roman" w:hAnsi="Times New Roman" w:cs="Times New Roman"/>
+          <w:sz w:val="28"/>
+          <w:szCs w:val="24"/>
+        </w:rPr>
+      </w:pPr>
+      <w:r>
+        <w:rPr>
+          <w:rFonts w:ascii="Times New Roman" w:hAnsi="Times New Roman" w:cs="Times New Roman"/>
+          <w:sz w:val="28"/>
+          <w:szCs w:val="24"/>
+        </w:rPr>
+        <w:br w:type="page"/>
+      </w:r>
+    </w:p>
+    <w:p>
+      <w:pPr>
+        <w:rPr>
+          <w:rFonts w:ascii="Times New Roman" w:hAnsi="Times New Roman" w:cs="Times New Roman"/>
+          <w:sz w:val="28"/>
+          <w:szCs w:val="24"/>
+        </w:rPr>
+      </w:pPr>
+      <w:bookmarkStart w:id="0" w:name="_GoBack"/>
+      <w:bookmarkEnd w:id="0"/>
     </w:p>
     <w:sectPr>
       <w:pgSz w:w="12240" w:h="15840"/>
@@ -2061,7 +2297,7 @@
   <w:abstractNum w:abstractNumId="2">
     <w:nsid w:val="1B695340"/>
     <w:multiLevelType w:val="multilevel"/>
-    <w:tmpl w:val="EDC89FC2"/>
+    <w:tmpl w:val="CB109F1E"/>
     <w:lvl w:ilvl="0">
       <w:start w:val="1"/>
       <w:numFmt w:val="decimal"/>

</xml_diff>